<commit_message>
added new test case and continued presentation document
</commit_message>
<xml_diff>
--- a/Formal Method Homework Report.docx
+++ b/Formal Method Homework Report.docx
@@ -261,7 +261,25 @@
           <w:szCs w:val="32"/>
           <w:lang w:val="it-IT"/>
         </w:rPr>
-        <w:t>Louis Dutheil 110</w:t>
+        <w:t xml:space="preserve">Louis </w:t>
+      </w:r>
+      <w:proofErr w:type="spellStart"/>
+      <w:r>
+        <w:rPr>
+          <w:sz w:val="32"/>
+          <w:szCs w:val="32"/>
+          <w:lang w:val="it-IT"/>
+        </w:rPr>
+        <w:t>Dutheil</w:t>
+      </w:r>
+      <w:proofErr w:type="spellEnd"/>
+      <w:r>
+        <w:rPr>
+          <w:sz w:val="32"/>
+          <w:szCs w:val="32"/>
+          <w:lang w:val="it-IT"/>
+        </w:rPr>
+        <w:t xml:space="preserve"> 110</w:t>
       </w:r>
       <w:r>
         <w:rPr>
@@ -981,7 +999,40 @@
         <w:t>Stochastic features</w:t>
       </w:r>
     </w:p>
-    <w:p/>
+    <w:p>
+      <w:r>
+        <w:t>The following properties were modeled:</w:t>
+      </w:r>
+    </w:p>
+    <w:p>
+      <w:pPr>
+        <w:pStyle w:val="Paragrafoelenco"/>
+        <w:numPr>
+          <w:ilvl w:val="0"/>
+          <w:numId w:val="6"/>
+        </w:numPr>
+      </w:pPr>
+      <w:r>
+        <w:t xml:space="preserve">It is possible for a percentage N% of all civilians to reach a safe state within time </w:t>
+      </w:r>
+      <w:proofErr w:type="spellStart"/>
+      <w:r>
+        <w:t>Tscs</w:t>
+      </w:r>
+      <w:proofErr w:type="spellEnd"/>
+      <w:r>
+        <w:t>.</w:t>
+      </w:r>
+    </w:p>
+    <w:p>
+      <w:pPr>
+        <w:pStyle w:val="Paragrafoelenco"/>
+        <w:numPr>
+          <w:ilvl w:val="0"/>
+          <w:numId w:val="6"/>
+        </w:numPr>
+      </w:pPr>
+    </w:p>
     <w:p/>
     <w:p/>
     <w:p/>
@@ -1172,7 +1223,6 @@
         <w:t>First Responders navigate the grid with the primary objective of assisting individuals in need. They will provide help if they are near a person requiring assistance or if they are directed by a civilian who has been instructed by a drone to seek their aid.</w:t>
       </w:r>
     </w:p>
-    <w:p/>
     <w:p>
       <w:pPr>
         <w:pStyle w:val="Titolo2"/>
@@ -1191,7 +1241,15 @@
     </w:p>
     <w:p>
       <w:r>
-        <w:t>After initiation, the current grid positions of the civilians are evaluated for safety. If a civilian is in a safe position (with no fire within one unit of distance), they are considered a SURVIVOR. If not, the civilian is classified as InNeed and will require assistance.</w:t>
+        <w:t xml:space="preserve">After initiation, the current grid positions of the civilians are evaluated for safety. If a civilian is in a safe position (with no fire within one unit of distance), they are considered a SURVIVOR. If not, the civilian is classified as </w:t>
+      </w:r>
+      <w:proofErr w:type="spellStart"/>
+      <w:r>
+        <w:t>InNeed</w:t>
+      </w:r>
+      <w:proofErr w:type="spellEnd"/>
+      <w:r>
+        <w:t xml:space="preserve"> and will require assistance.</w:t>
       </w:r>
       <w:r>
         <w:t xml:space="preserve"> </w:t>
@@ -1231,7 +1289,21 @@
         <w:rPr>
           <w:rFonts w:cstheme="minorHAnsi"/>
         </w:rPr>
-        <w:t>Once a civilian enters the "InNeed" state, they will remain in that condition. If they are not assisted within</w:t>
+        <w:t>Once a civilian enters the "</w:t>
+      </w:r>
+      <w:proofErr w:type="spellStart"/>
+      <w:r>
+        <w:rPr>
+          <w:rFonts w:cstheme="minorHAnsi"/>
+        </w:rPr>
+        <w:t>InNeed</w:t>
+      </w:r>
+      <w:proofErr w:type="spellEnd"/>
+      <w:r>
+        <w:rPr>
+          <w:rFonts w:cstheme="minorHAnsi"/>
+        </w:rPr>
+        <w:t>" state, they will remain in that condition. If they are not assisted within</w:t>
       </w:r>
       <w:r>
         <w:rPr>
@@ -1308,11 +1380,21 @@
       <w:r>
         <w:t xml:space="preserve"> that can be of helping directly a person in need (</w:t>
       </w:r>
-      <w:r>
-        <w:t>ZeroResponder state) or calling a first responder to help the person in need (</w:t>
-      </w:r>
-      <w:r>
-        <w:t>CallingFirstResponder state).</w:t>
+      <w:proofErr w:type="spellStart"/>
+      <w:r>
+        <w:t>ZeroResponder</w:t>
+      </w:r>
+      <w:proofErr w:type="spellEnd"/>
+      <w:r>
+        <w:t xml:space="preserve"> state) or calling a first responder to help the person in need (</w:t>
+      </w:r>
+      <w:proofErr w:type="spellStart"/>
+      <w:r>
+        <w:t>CallingFirstResponder</w:t>
+      </w:r>
+      <w:proofErr w:type="spellEnd"/>
+      <w:r>
+        <w:t xml:space="preserve"> state).</w:t>
       </w:r>
     </w:p>
     <w:p>
@@ -1323,12 +1405,21 @@
           <w:bCs/>
         </w:rPr>
       </w:pPr>
+      <w:proofErr w:type="spellStart"/>
       <w:r>
         <w:rPr>
           <w:b/>
           <w:bCs/>
         </w:rPr>
-        <w:t>ZeroResponder:</w:t>
+        <w:t>ZeroResponder</w:t>
+      </w:r>
+      <w:proofErr w:type="spellEnd"/>
+      <w:r>
+        <w:rPr>
+          <w:b/>
+          <w:bCs/>
+        </w:rPr>
+        <w:t>:</w:t>
       </w:r>
     </w:p>
     <w:p>
@@ -1346,7 +1437,15 @@
         <w:t>time as it is needed for it to reach the person in need</w:t>
       </w:r>
       <w:r>
-        <w:t xml:space="preserve">, once reached it will need Tzr time units to </w:t>
+        <w:t xml:space="preserve">, once reached it will need </w:t>
+      </w:r>
+      <w:proofErr w:type="spellStart"/>
+      <w:r>
+        <w:t>Tzr</w:t>
+      </w:r>
+      <w:proofErr w:type="spellEnd"/>
+      <w:r>
+        <w:t xml:space="preserve"> time units to </w:t>
       </w:r>
       <w:r>
         <w:t>save the person in need. If during this process, the person in need dies, then the zero responder will turn back to being a survivor, otherwise both the zero responder and the person in need will be saved</w:t>
@@ -1360,6 +1459,7 @@
           <w:bCs/>
         </w:rPr>
       </w:pPr>
+      <w:proofErr w:type="spellStart"/>
       <w:r>
         <w:rPr>
           <w:b/>
@@ -1367,6 +1467,7 @@
         </w:rPr>
         <w:t>CallingFirstResponder</w:t>
       </w:r>
+      <w:proofErr w:type="spellEnd"/>
       <w:r>
         <w:rPr>
           <w:b/>
@@ -1398,14 +1499,52 @@
     </w:p>
     <w:p>
       <w:r>
-        <w:rPr>
-          <w:noProof/>
-        </w:rPr>
+        <w:t xml:space="preserve">After being initialized the drone </w:t>
+      </w:r>
+      <w:r>
+        <w:t xml:space="preserve">moves </w:t>
+      </w:r>
+      <w:r>
+        <w:t>until a PNA</w:t>
+      </w:r>
+      <w:r>
+        <w:t xml:space="preserve"> (person needing assistance)</w:t>
+      </w:r>
+      <w:r>
+        <w:t xml:space="preserve"> and a survivor</w:t>
+      </w:r>
+      <w:r>
+        <w:t xml:space="preserve"> is detected</w:t>
+      </w:r>
+      <w:r>
+        <w:t xml:space="preserve"> within</w:t>
+      </w:r>
+      <w:r>
+        <w:t xml:space="preserve"> </w:t>
+      </w:r>
+      <w:proofErr w:type="spellStart"/>
+      <w:r>
+        <w:t>Dv</w:t>
+      </w:r>
+      <w:proofErr w:type="spellEnd"/>
+      <w:r>
+        <w:t xml:space="preserve"> distance units from itself</w:t>
+      </w:r>
+      <w:r>
+        <w:t>.</w:t>
+      </w:r>
+    </w:p>
+    <w:p>
+      <w:pPr>
+        <w:pStyle w:val="Didascalia"/>
+        <w:keepNext/>
+      </w:pPr>
+      <w:r>
         <w:drawing>
-          <wp:inline distT="0" distB="0" distL="0" distR="0" wp14:anchorId="014EF381" wp14:editId="64BC2F7A">
-            <wp:extent cx="5943600" cy="2563495"/>
+          <wp:inline distT="0" distB="0" distL="0" distR="0" wp14:anchorId="527A23F8" wp14:editId="0C7DCD4F">
+            <wp:extent cx="2348377" cy="1765300"/>
             <wp:effectExtent l="0" t="0" r="0" b="0"/>
-            <wp:docPr id="1233857520" name="Picture 1" descr="A diagram of a diagram&#10;&#10;Description automatically generated"/>
+            <wp:docPr id="1273813015" name="Immagine 1" descr="Immagine che contiene quadrato&#10;&#10;Descrizione generata automaticamente"/>
             <wp:cNvGraphicFramePr>
               <a:graphicFrameLocks xmlns:a="http://schemas.openxmlformats.org/drawingml/2006/main" noChangeAspect="1"/>
             </wp:cNvGraphicFramePr>
@@ -1413,11 +1552,17 @@
               <a:graphicData uri="http://schemas.openxmlformats.org/drawingml/2006/picture">
                 <pic:pic xmlns:pic="http://schemas.openxmlformats.org/drawingml/2006/picture">
                   <pic:nvPicPr>
-                    <pic:cNvPr id="1233857520" name="Picture 1" descr="A diagram of a diagram&#10;&#10;Description automatically generated"/>
+                    <pic:cNvPr id="1273813015" name="Immagine 1" descr="Immagine che contiene quadrato&#10;&#10;Descrizione generata automaticamente"/>
                     <pic:cNvPicPr/>
                   </pic:nvPicPr>
                   <pic:blipFill>
-                    <a:blip r:embed="rId11"/>
+                    <a:blip r:embed="rId11" cstate="print">
+                      <a:extLst>
+                        <a:ext uri="{28A0092B-C50C-407E-A947-70E740481C1C}">
+                          <a14:useLocalDpi xmlns:a14="http://schemas.microsoft.com/office/drawing/2010/main" val="0"/>
+                        </a:ext>
+                      </a:extLst>
+                    </a:blip>
                     <a:stretch>
                       <a:fillRect/>
                     </a:stretch>
@@ -1425,7 +1570,7 @@
                   <pic:spPr>
                     <a:xfrm>
                       <a:off x="0" y="0"/>
-                      <a:ext cx="5943600" cy="2563495"/>
+                      <a:ext cx="2357775" cy="1772364"/>
                     </a:xfrm>
                     <a:prstGeom prst="rect">
                       <a:avLst/>
@@ -1440,80 +1585,161 @@
     </w:p>
     <w:p>
       <w:pPr>
-        <w:pStyle w:val="Paragrafoelenco"/>
-        <w:numPr>
-          <w:ilvl w:val="0"/>
-          <w:numId w:val="3"/>
-        </w:numPr>
-      </w:pPr>
-      <w:r>
-        <w:t xml:space="preserve">After being initialized the drone </w:t>
-      </w:r>
-      <w:r>
-        <w:t xml:space="preserve">loops on </w:t>
-      </w:r>
-      <w:r>
-        <w:rPr>
-          <w:rFonts w:ascii="Consolas" w:hAnsi="Consolas"/>
-        </w:rPr>
-        <w:t>dronePatrol()</w:t>
-      </w:r>
-      <w:r>
-        <w:t xml:space="preserve"> until a PNA</w:t>
-      </w:r>
-      <w:r>
-        <w:t xml:space="preserve"> (person needing assistance)</w:t>
-      </w:r>
-      <w:r>
-        <w:t xml:space="preserve"> is detected nearby</w:t>
-      </w:r>
-      <w:r>
-        <w:t xml:space="preserve">. During the patrol data about the entities </w:t>
-      </w:r>
-    </w:p>
-    <w:p>
-      <w:pPr>
-        <w:pStyle w:val="Paragrafoelenco"/>
-        <w:numPr>
-          <w:ilvl w:val="0"/>
-          <w:numId w:val="3"/>
-        </w:numPr>
-      </w:pPr>
-      <w:r>
-        <w:t xml:space="preserve">Then </w:t>
-      </w:r>
-      <w:r>
-        <w:t>the drone</w:t>
+        <w:pStyle w:val="Didascalia"/>
+      </w:pPr>
+      <w:r>
+        <w:t xml:space="preserve">Figure </w:t>
+      </w:r>
+      <w:r>
+        <w:fldChar w:fldCharType="begin"/>
+      </w:r>
+      <w:r>
+        <w:instrText xml:space="preserve"> SEQ Figure \* ARABIC </w:instrText>
+      </w:r>
+      <w:r>
+        <w:fldChar w:fldCharType="separate"/>
+      </w:r>
+      <w:r>
+        <w:rPr>
+          <w:noProof/>
+        </w:rPr>
+        <w:t>3</w:t>
+      </w:r>
+      <w:r>
+        <w:fldChar w:fldCharType="end"/>
+      </w:r>
+    </w:p>
+    <w:p>
+      <w:r>
+        <w:t>In the scenario depicted in the image, a drone has a detection range (</w:t>
+      </w:r>
+      <w:proofErr w:type="spellStart"/>
+      <w:r>
+        <w:t>Dv</w:t>
+      </w:r>
+      <w:proofErr w:type="spellEnd"/>
+      <w:r>
+        <w:t>) of 3 cells. Within this range, the drone can detect and contact a nearby civilian (zero responder) to assist a person in need who is near a fire (indicated by a red cell). The drone must decide whether to instruct the civilian to call a first responder for assistance or to directly help the person in need themselves.</w:t>
+      </w:r>
+    </w:p>
+    <w:p>
+      <w:pPr>
+        <w:rPr>
+          <w:b/>
+          <w:bCs/>
+        </w:rPr>
+      </w:pPr>
+      <w:r>
+        <w:rPr>
+          <w:b/>
+          <w:bCs/>
+        </w:rPr>
+        <w:t>Contact first responder</w:t>
+      </w:r>
+    </w:p>
+    <w:p>
+      <w:r>
+        <w:t xml:space="preserve">This decision is taken if a first responder is located within the </w:t>
+      </w:r>
+      <w:r>
+        <w:t>field view of the</w:t>
+      </w:r>
+      <w:r>
+        <w:t xml:space="preserve"> drone</w:t>
+      </w:r>
+      <w:r>
+        <w:t>.</w:t>
+      </w:r>
+    </w:p>
+    <w:p>
+      <w:pPr>
+        <w:keepNext/>
+      </w:pPr>
+      <w:r>
+        <w:drawing>
+          <wp:inline distT="0" distB="0" distL="0" distR="0" wp14:anchorId="2585DBCF" wp14:editId="70031A59">
+            <wp:extent cx="2247900" cy="1689149"/>
+            <wp:effectExtent l="0" t="0" r="0" b="0"/>
+            <wp:docPr id="955818207" name="Immagine 2" descr="Immagine che contiene quadrato, schermata&#10;&#10;Descrizione generata automaticamente"/>
+            <wp:cNvGraphicFramePr>
+              <a:graphicFrameLocks xmlns:a="http://schemas.openxmlformats.org/drawingml/2006/main" noChangeAspect="1"/>
+            </wp:cNvGraphicFramePr>
+            <a:graphic xmlns:a="http://schemas.openxmlformats.org/drawingml/2006/main">
+              <a:graphicData uri="http://schemas.openxmlformats.org/drawingml/2006/picture">
+                <pic:pic xmlns:pic="http://schemas.openxmlformats.org/drawingml/2006/picture">
+                  <pic:nvPicPr>
+                    <pic:cNvPr id="955818207" name="Immagine 2" descr="Immagine che contiene quadrato, schermata&#10;&#10;Descrizione generata automaticamente"/>
+                    <pic:cNvPicPr/>
+                  </pic:nvPicPr>
+                  <pic:blipFill>
+                    <a:blip r:embed="rId12"/>
+                    <a:stretch>
+                      <a:fillRect/>
+                    </a:stretch>
+                  </pic:blipFill>
+                  <pic:spPr>
+                    <a:xfrm>
+                      <a:off x="0" y="0"/>
+                      <a:ext cx="2259066" cy="1697539"/>
+                    </a:xfrm>
+                    <a:prstGeom prst="rect">
+                      <a:avLst/>
+                    </a:prstGeom>
+                  </pic:spPr>
+                </pic:pic>
+              </a:graphicData>
+            </a:graphic>
+          </wp:inline>
+        </w:drawing>
+      </w:r>
+    </w:p>
+    <w:p>
+      <w:pPr>
+        <w:pStyle w:val="Didascalia"/>
+      </w:pPr>
+      <w:r>
+        <w:t xml:space="preserve">Figure </w:t>
+      </w:r>
+      <w:r>
+        <w:fldChar w:fldCharType="begin"/>
+      </w:r>
+      <w:r>
+        <w:instrText xml:space="preserve"> SEQ Figure \* ARABIC </w:instrText>
+      </w:r>
+      <w:r>
+        <w:fldChar w:fldCharType="separate"/>
+      </w:r>
+      <w:r>
+        <w:rPr>
+          <w:noProof/>
+        </w:rPr>
+        <w:t>4</w:t>
+      </w:r>
+      <w:r>
+        <w:fldChar w:fldCharType="end"/>
+      </w:r>
+    </w:p>
+    <w:p>
+      <w:pPr>
+        <w:rPr>
+          <w:b/>
+          <w:bCs/>
+        </w:rPr>
+      </w:pPr>
+      <w:r>
+        <w:rPr>
+          <w:b/>
+          <w:bCs/>
+        </w:rPr>
+        <w:t>Help the person in need</w:t>
+      </w:r>
+    </w:p>
+    <w:p>
+      <w:r>
+        <w:t>Decision taken if there are no zero responders nearby.</w:t>
       </w:r>
       <w:r>
         <w:t xml:space="preserve"> </w:t>
-      </w:r>
-      <w:r>
-        <w:t>checks</w:t>
-      </w:r>
-      <w:r>
-        <w:t xml:space="preserve"> if there is a civilian survivor around to help the PNA</w:t>
-      </w:r>
-      <w:r>
-        <w:t xml:space="preserve">, if none is detected </w:t>
-      </w:r>
-      <w:r>
-        <w:t xml:space="preserve">the drone goes back to </w:t>
-      </w:r>
-      <w:r>
-        <w:t>the patrol loop.</w:t>
-      </w:r>
-    </w:p>
-    <w:p>
-      <w:pPr>
-        <w:pStyle w:val="Paragrafoelenco"/>
-        <w:numPr>
-          <w:ilvl w:val="0"/>
-          <w:numId w:val="3"/>
-        </w:numPr>
-      </w:pPr>
-      <w:r>
-        <w:t>If a survivor is detected, the choice between asking the survivor to help the PNA or to call a First responder depends on the presence of a First responder around the drone. According to the choice the survivor and (if needed) the first responder are set busy and called using the respective channels.</w:t>
       </w:r>
     </w:p>
     <w:p>
@@ -1653,12 +1879,14 @@
       <w:r>
         <w:t xml:space="preserve">using </w:t>
       </w:r>
+      <w:proofErr w:type="spellStart"/>
       <w:r>
         <w:rPr>
           <w:rFonts w:ascii="Consolas" w:hAnsi="Consolas"/>
         </w:rPr>
         <w:t>saveIdRescuing</w:t>
       </w:r>
+      <w:proofErr w:type="spellEnd"/>
       <w:r>
         <w:t>()</w:t>
       </w:r>
@@ -1686,11 +1914,19 @@
       <w:r>
         <w:t xml:space="preserve">using </w:t>
       </w:r>
+      <w:proofErr w:type="spellStart"/>
       <w:r>
         <w:rPr>
           <w:rFonts w:ascii="Consolas" w:hAnsi="Consolas"/>
         </w:rPr>
-        <w:t>setFRFree()</w:t>
+        <w:t>setFRFree</w:t>
+      </w:r>
+      <w:proofErr w:type="spellEnd"/>
+      <w:r>
+        <w:rPr>
+          <w:rFonts w:ascii="Consolas" w:hAnsi="Consolas"/>
+        </w:rPr>
+        <w:t>()</w:t>
       </w:r>
       <w:r>
         <w:t xml:space="preserve">and goes back </w:t>
@@ -2220,6 +2456,92 @@
       </w:pPr>
     </w:lvl>
   </w:abstractNum>
+  <w:abstractNum w:abstractNumId="5" w15:restartNumberingAfterBreak="0">
+    <w:nsid w:val="60945317"/>
+    <w:multiLevelType w:val="hybridMultilevel"/>
+    <w:tmpl w:val="C4B61F64"/>
+    <w:lvl w:ilvl="0" w:tplc="0410000F">
+      <w:start w:val="1"/>
+      <w:numFmt w:val="decimal"/>
+      <w:lvlText w:val="%1."/>
+      <w:lvlJc w:val="left"/>
+      <w:pPr>
+        <w:ind w:left="720" w:hanging="360"/>
+      </w:pPr>
+    </w:lvl>
+    <w:lvl w:ilvl="1" w:tplc="04100019" w:tentative="1">
+      <w:start w:val="1"/>
+      <w:numFmt w:val="lowerLetter"/>
+      <w:lvlText w:val="%2."/>
+      <w:lvlJc w:val="left"/>
+      <w:pPr>
+        <w:ind w:left="1440" w:hanging="360"/>
+      </w:pPr>
+    </w:lvl>
+    <w:lvl w:ilvl="2" w:tplc="0410001B" w:tentative="1">
+      <w:start w:val="1"/>
+      <w:numFmt w:val="lowerRoman"/>
+      <w:lvlText w:val="%3."/>
+      <w:lvlJc w:val="right"/>
+      <w:pPr>
+        <w:ind w:left="2160" w:hanging="180"/>
+      </w:pPr>
+    </w:lvl>
+    <w:lvl w:ilvl="3" w:tplc="0410000F" w:tentative="1">
+      <w:start w:val="1"/>
+      <w:numFmt w:val="decimal"/>
+      <w:lvlText w:val="%4."/>
+      <w:lvlJc w:val="left"/>
+      <w:pPr>
+        <w:ind w:left="2880" w:hanging="360"/>
+      </w:pPr>
+    </w:lvl>
+    <w:lvl w:ilvl="4" w:tplc="04100019" w:tentative="1">
+      <w:start w:val="1"/>
+      <w:numFmt w:val="lowerLetter"/>
+      <w:lvlText w:val="%5."/>
+      <w:lvlJc w:val="left"/>
+      <w:pPr>
+        <w:ind w:left="3600" w:hanging="360"/>
+      </w:pPr>
+    </w:lvl>
+    <w:lvl w:ilvl="5" w:tplc="0410001B" w:tentative="1">
+      <w:start w:val="1"/>
+      <w:numFmt w:val="lowerRoman"/>
+      <w:lvlText w:val="%6."/>
+      <w:lvlJc w:val="right"/>
+      <w:pPr>
+        <w:ind w:left="4320" w:hanging="180"/>
+      </w:pPr>
+    </w:lvl>
+    <w:lvl w:ilvl="6" w:tplc="0410000F" w:tentative="1">
+      <w:start w:val="1"/>
+      <w:numFmt w:val="decimal"/>
+      <w:lvlText w:val="%7."/>
+      <w:lvlJc w:val="left"/>
+      <w:pPr>
+        <w:ind w:left="5040" w:hanging="360"/>
+      </w:pPr>
+    </w:lvl>
+    <w:lvl w:ilvl="7" w:tplc="04100019" w:tentative="1">
+      <w:start w:val="1"/>
+      <w:numFmt w:val="lowerLetter"/>
+      <w:lvlText w:val="%8."/>
+      <w:lvlJc w:val="left"/>
+      <w:pPr>
+        <w:ind w:left="5760" w:hanging="360"/>
+      </w:pPr>
+    </w:lvl>
+    <w:lvl w:ilvl="8" w:tplc="0410001B" w:tentative="1">
+      <w:start w:val="1"/>
+      <w:numFmt w:val="lowerRoman"/>
+      <w:lvlText w:val="%9."/>
+      <w:lvlJc w:val="right"/>
+      <w:pPr>
+        <w:ind w:left="6480" w:hanging="180"/>
+      </w:pPr>
+    </w:lvl>
+  </w:abstractNum>
   <w:num w:numId="1" w16cid:durableId="2039230951">
     <w:abstractNumId w:val="3"/>
   </w:num>
@@ -2234,6 +2556,9 @@
   </w:num>
   <w:num w:numId="5" w16cid:durableId="295838361">
     <w:abstractNumId w:val="0"/>
+  </w:num>
+  <w:num w:numId="6" w16cid:durableId="2006199137">
+    <w:abstractNumId w:val="5"/>
   </w:num>
 </w:numbering>
 </file>

</xml_diff>